<commit_message>
Update Take Home explanation.docx
</commit_message>
<xml_diff>
--- a/Take Home explanation.docx
+++ b/Take Home explanation.docx
@@ -97,12 +97,12 @@
       <w:pPr>
         <w:pStyle w:val="ListParagraph"/>
         <w:numPr>
-          <w:ilvl w:val="1"/>
+          <w:ilvl w:val="2"/>
           <w:numId w:val="2"/>
         </w:numPr>
       </w:pPr>
       <w:r>
-        <w:t>Enrich city data</w:t>
+        <w:t>Returns query, explanation, results, and row count</w:t>
       </w:r>
     </w:p>
     <w:p>
@@ -114,7 +114,27 @@
         </w:numPr>
       </w:pPr>
       <w:r>
-        <w:t>Explain query</w:t>
+        <w:t>Enrich city data</w:t>
+      </w:r>
+    </w:p>
+    <w:p>
+      <w:pPr>
+        <w:pStyle w:val="ListParagraph"/>
+        <w:numPr>
+          <w:ilvl w:val="2"/>
+          <w:numId w:val="2"/>
+        </w:numPr>
+      </w:pPr>
+      <w:r>
+        <w:t xml:space="preserve">Weather, </w:t>
+      </w:r>
+      <w:proofErr w:type="spellStart"/>
+      <w:r>
+        <w:t>timezone</w:t>
+      </w:r>
+      <w:proofErr w:type="spellEnd"/>
+      <w:r>
+        <w:t>, demographics, economics</w:t>
       </w:r>
     </w:p>
     <w:p>
@@ -126,7 +146,56 @@
         </w:numPr>
       </w:pPr>
       <w:r>
+        <w:t>Explain query</w:t>
+      </w:r>
+    </w:p>
+    <w:p>
+      <w:pPr>
+        <w:pStyle w:val="ListParagraph"/>
+        <w:numPr>
+          <w:ilvl w:val="2"/>
+          <w:numId w:val="2"/>
+        </w:numPr>
+      </w:pPr>
+      <w:r>
+        <w:t xml:space="preserve">Explain query and </w:t>
+      </w:r>
+      <w:proofErr w:type="spellStart"/>
+      <w:r>
+        <w:t>sql</w:t>
+      </w:r>
+      <w:proofErr w:type="spellEnd"/>
+      <w:r>
+        <w:t xml:space="preserve"> to users who don’t know </w:t>
+      </w:r>
+      <w:proofErr w:type="spellStart"/>
+      <w:r>
+        <w:t>sql</w:t>
+      </w:r>
+      <w:proofErr w:type="spellEnd"/>
+    </w:p>
+    <w:p>
+      <w:pPr>
+        <w:pStyle w:val="ListParagraph"/>
+        <w:numPr>
+          <w:ilvl w:val="1"/>
+          <w:numId w:val="2"/>
+        </w:numPr>
+      </w:pPr>
+      <w:r>
         <w:t>Generate insights</w:t>
+      </w:r>
+    </w:p>
+    <w:p>
+      <w:pPr>
+        <w:pStyle w:val="ListParagraph"/>
+        <w:numPr>
+          <w:ilvl w:val="2"/>
+          <w:numId w:val="2"/>
+        </w:numPr>
+      </w:pPr>
+      <w:r>
+        <w:t>Contextual insights and follow up about analysis</w:t>
       </w:r>
     </w:p>
     <w:sectPr>
@@ -280,7 +349,7 @@
         <w:rFonts w:ascii="Courier New" w:hAnsi="Courier New" w:hint="default"/>
       </w:rPr>
     </w:lvl>
-    <w:lvl w:ilvl="2" w:tplc="04090005" w:tentative="1">
+    <w:lvl w:ilvl="2" w:tplc="04090005">
       <w:start w:val="1"/>
       <w:numFmt w:val="bullet"/>
       <w:lvlText w:val=""/>

</xml_diff>